<commit_message>
Alteração só com comentário para teste
</commit_message>
<xml_diff>
--- a/Tabelas/tabelas cadastro data alterada.docx
+++ b/Tabelas/tabelas cadastro data alterada.docx
@@ -200,49 +200,31 @@
       </w:r>
     </w:p>
     <w:p>
+      <w:proofErr w:type="spellStart"/>
+      <w:r>
+        <w:t>dataNascimentoCidadao</w:t>
+      </w:r>
+      <w:proofErr w:type="spellEnd"/>
+      <w:r>
+        <w:t xml:space="preserve"> </w:t>
+      </w:r>
+      <w:r>
+        <w:rPr>
+          <w:rStyle w:val="hljs-type"/>
+        </w:rPr>
+        <w:t>DATE</w:t>
+      </w:r>
+      <w:r>
+        <w:t>,</w:t>
+      </w:r>
+    </w:p>
+    <w:p>
       <w:pPr>
         <w:rPr>
           <w:lang w:val="en-US"/>
         </w:rPr>
       </w:pPr>
-      <w:proofErr w:type="spellStart"/>
-      <w:r>
-        <w:rPr>
-          <w:lang w:val="en-US"/>
-        </w:rPr>
-        <w:t>dataNascimentoCidadao</w:t>
-      </w:r>
-      <w:proofErr w:type="spellEnd"/>
-      <w:r>
-        <w:rPr>
-          <w:lang w:val="en-US"/>
-        </w:rPr>
-        <w:t xml:space="preserve"> </w:t>
-      </w:r>
-      <w:r>
-        <w:rPr>
-          <w:rStyle w:val="hljs-type"/>
-          <w:lang w:val="en-US"/>
-        </w:rPr>
-        <w:t>DATE</w:t>
-      </w:r>
-      <w:r>
-        <w:rPr>
-          <w:lang w:val="en-US"/>
-        </w:rPr>
-        <w:t>,</w:t>
-      </w:r>
-    </w:p>
-    <w:p>
-      <w:pPr>
-        <w:rPr>
-          <w:lang w:val="en-US"/>
-        </w:rPr>
-      </w:pPr>
-      <w:r>
-        <w:rPr>
-          <w:lang w:val="en-US"/>
-        </w:rPr>
+      <w:r>
         <w:t xml:space="preserve"> </w:t>
       </w:r>
       <w:proofErr w:type="spellStart"/>
@@ -1513,6 +1495,15 @@
         <w:t>cnsCidadao</w:t>
       </w:r>
       <w:proofErr w:type="spellEnd"/>
+      <w:r>
+        <w:t xml:space="preserve"> </w:t>
+      </w:r>
+      <w:r>
+        <w:rPr>
+          <w:highlight w:val="yellow"/>
+        </w:rPr>
+        <w:t>(A atualizar na tabela)</w:t>
+      </w:r>
     </w:p>
     <w:p>
       <w:pPr>

</xml_diff>